<commit_message>
Revisi Bab I Bab II
</commit_message>
<xml_diff>
--- a/BAB I.docx
+++ b/BAB I.docx
@@ -4146,15 +4146,7 @@
           <w:sz w:val="22"/>
           <w:szCs w:val="22"/>
         </w:rPr>
-        <w:t>.</w:t>
-      </w:r>
-      <w:r>
-        <w:rPr>
-          <w:rFonts w:ascii="Times New Roman" w:hAnsi="Times New Roman" w:cs="Times New Roman"/>
-          <w:sz w:val="22"/>
-          <w:szCs w:val="22"/>
-        </w:rPr>
-        <w:t xml:space="preserve"> </w:t>
+        <w:t xml:space="preserve">. </w:t>
       </w:r>
       <w:r>
         <w:rPr>
@@ -5228,16 +5220,16 @@
           <w:sz w:val="22"/>
           <w:szCs w:val="22"/>
         </w:rPr>
-        <w:t xml:space="preserve"> k</w:t>
-      </w:r>
-      <w:proofErr w:type="spellStart"/>
-      <w:r>
-        <w:rPr>
-          <w:rFonts w:ascii="Times New Roman" w:hAnsi="Times New Roman" w:cs="Times New Roman"/>
-          <w:sz w:val="22"/>
-          <w:szCs w:val="22"/>
-        </w:rPr>
-        <w:t>onteks</w:t>
+        <w:t xml:space="preserve"> </w:t>
+      </w:r>
+      <w:proofErr w:type="spellStart"/>
+      <w:r>
+        <w:rPr>
+          <w:rFonts w:ascii="Times New Roman" w:hAnsi="Times New Roman" w:cs="Times New Roman"/>
+          <w:sz w:val="22"/>
+          <w:szCs w:val="22"/>
+        </w:rPr>
+        <w:t>konteks</w:t>
       </w:r>
       <w:proofErr w:type="spellEnd"/>
       <w:r>
@@ -7351,6 +7343,7 @@
           <w:szCs w:val="22"/>
         </w:rPr>
       </w:pPr>
+      <w:bookmarkStart w:id="0" w:name="_Hlk187134068"/>
       <w:r>
         <w:rPr>
           <w:rFonts w:ascii="Times New Roman" w:hAnsi="Times New Roman" w:cs="Times New Roman"/>
@@ -8076,6 +8069,7 @@
       </w:r>
       <w:proofErr w:type="spellEnd"/>
     </w:p>
+    <w:bookmarkEnd w:id="0"/>
     <w:p>
       <w:pPr>
         <w:jc w:val="both"/>
@@ -8919,6 +8913,7 @@
         </w:rPr>
         <w:tab/>
       </w:r>
+      <w:bookmarkStart w:id="1" w:name="_Hlk187133930"/>
       <w:proofErr w:type="spellStart"/>
       <w:r>
         <w:rPr>
@@ -9643,97 +9638,7 @@
           <w:sz w:val="22"/>
           <w:szCs w:val="22"/>
         </w:rPr>
-        <w:t xml:space="preserve"> yang </w:t>
-      </w:r>
-      <w:proofErr w:type="spellStart"/>
-      <w:r>
-        <w:rPr>
-          <w:rFonts w:ascii="Times New Roman" w:hAnsi="Times New Roman" w:cs="Times New Roman"/>
-          <w:sz w:val="22"/>
-          <w:szCs w:val="22"/>
-        </w:rPr>
-        <w:t>lebih</w:t>
-      </w:r>
-      <w:proofErr w:type="spellEnd"/>
-      <w:r>
-        <w:rPr>
-          <w:rFonts w:ascii="Times New Roman" w:hAnsi="Times New Roman" w:cs="Times New Roman"/>
-          <w:sz w:val="22"/>
-          <w:szCs w:val="22"/>
-        </w:rPr>
-        <w:t xml:space="preserve"> </w:t>
-      </w:r>
-      <w:proofErr w:type="spellStart"/>
-      <w:r>
-        <w:rPr>
-          <w:rFonts w:ascii="Times New Roman" w:hAnsi="Times New Roman" w:cs="Times New Roman"/>
-          <w:sz w:val="22"/>
-          <w:szCs w:val="22"/>
-        </w:rPr>
-        <w:t>eisien</w:t>
-      </w:r>
-      <w:proofErr w:type="spellEnd"/>
-      <w:r>
-        <w:rPr>
-          <w:rFonts w:ascii="Times New Roman" w:hAnsi="Times New Roman" w:cs="Times New Roman"/>
-          <w:sz w:val="22"/>
-          <w:szCs w:val="22"/>
-        </w:rPr>
-        <w:t xml:space="preserve"> </w:t>
-      </w:r>
-      <w:proofErr w:type="spellStart"/>
-      <w:r>
-        <w:rPr>
-          <w:rFonts w:ascii="Times New Roman" w:hAnsi="Times New Roman" w:cs="Times New Roman"/>
-          <w:sz w:val="22"/>
-          <w:szCs w:val="22"/>
-        </w:rPr>
-        <w:t>dalam</w:t>
-      </w:r>
-      <w:proofErr w:type="spellEnd"/>
-      <w:r>
-        <w:rPr>
-          <w:rFonts w:ascii="Times New Roman" w:hAnsi="Times New Roman" w:cs="Times New Roman"/>
-          <w:sz w:val="22"/>
-          <w:szCs w:val="22"/>
-        </w:rPr>
-        <w:t xml:space="preserve"> </w:t>
-      </w:r>
-      <w:proofErr w:type="spellStart"/>
-      <w:r>
-        <w:rPr>
-          <w:rFonts w:ascii="Times New Roman" w:hAnsi="Times New Roman" w:cs="Times New Roman"/>
-          <w:sz w:val="22"/>
-          <w:szCs w:val="22"/>
-        </w:rPr>
-        <w:t>teknologi</w:t>
-      </w:r>
-      <w:proofErr w:type="spellEnd"/>
-      <w:r>
-        <w:rPr>
-          <w:rFonts w:ascii="Times New Roman" w:hAnsi="Times New Roman" w:cs="Times New Roman"/>
-          <w:sz w:val="22"/>
-          <w:szCs w:val="22"/>
-        </w:rPr>
-        <w:t xml:space="preserve"> </w:t>
-      </w:r>
-      <w:proofErr w:type="spellStart"/>
-      <w:r>
-        <w:rPr>
-          <w:rFonts w:ascii="Times New Roman" w:hAnsi="Times New Roman" w:cs="Times New Roman"/>
-          <w:sz w:val="22"/>
-          <w:szCs w:val="22"/>
-        </w:rPr>
-        <w:t>komunikasi</w:t>
-      </w:r>
-      <w:proofErr w:type="spellEnd"/>
-      <w:r>
-        <w:rPr>
-          <w:rFonts w:ascii="Times New Roman" w:hAnsi="Times New Roman" w:cs="Times New Roman"/>
-          <w:sz w:val="22"/>
-          <w:szCs w:val="22"/>
-        </w:rPr>
-        <w:t xml:space="preserve"> modern.</w:t>
+        <w:t>.</w:t>
       </w:r>
     </w:p>
     <w:p>
@@ -10032,6 +9937,7 @@
         <w:t>.</w:t>
       </w:r>
     </w:p>
+    <w:bookmarkEnd w:id="1"/>
     <w:p>
       <w:pPr>
         <w:ind w:left="349"/>
@@ -11132,6 +11038,7 @@
   <w:style w:type="character" w:default="1" w:styleId="DefaultParagraphFont">
     <w:name w:val="Default Paragraph Font"/>
     <w:uiPriority w:val="1"/>
+    <w:semiHidden/>
     <w:unhideWhenUsed/>
   </w:style>
   <w:style w:type="table" w:default="1" w:styleId="TableNormal">

</xml_diff>